<commit_message>
delete rawcfgf and their obj.li files, update documentation
</commit_message>
<xml_diff>
--- a/Doc/Static Module Verifier.docx
+++ b/Doc/Static Module Verifier.docx
@@ -1,6 +1,6 @@
 
 <file path=word/document.xml><?xml version="1.0" encoding="utf-8"?>
-<w:document xmlns:wpc="http://schemas.microsoft.com/office/word/2010/wordprocessingCanvas" xmlns:mc="http://schemas.openxmlformats.org/markup-compatibility/2006" xmlns:o="urn:schemas-microsoft-com:office:office" xmlns:r="http://schemas.openxmlformats.org/officeDocument/2006/relationships" xmlns:m="http://schemas.openxmlformats.org/officeDocument/2006/math" xmlns:v="urn:schemas-microsoft-com:vml" xmlns:wp14="http://schemas.microsoft.com/office/word/2010/wordprocessingDrawing" xmlns:wp="http://schemas.openxmlformats.org/drawingml/2006/wordprocessingDrawing" xmlns:w10="urn:schemas-microsoft-com:office:word" xmlns:w="http://schemas.openxmlformats.org/wordprocessingml/2006/main" xmlns:w14="http://schemas.microsoft.com/office/word/2010/wordml" xmlns:w15="http://schemas.microsoft.com/office/word/2012/wordml" xmlns:wpg="http://schemas.microsoft.com/office/word/2010/wordprocessingGroup" xmlns:wpi="http://schemas.microsoft.com/office/word/2010/wordprocessingInk" xmlns:wne="http://schemas.microsoft.com/office/word/2006/wordml" xmlns:wps="http://schemas.microsoft.com/office/word/2010/wordprocessingShape" mc:Ignorable="w14 w15 wp14">
+<w:document xmlns:wpc="http://schemas.microsoft.com/office/word/2010/wordprocessingCanvas" xmlns:cx="http://schemas.microsoft.com/office/drawing/2014/chartex" xmlns:cx1="http://schemas.microsoft.com/office/drawing/2015/9/8/chartex" xmlns:cx2="http://schemas.microsoft.com/office/drawing/2015/10/21/chartex" xmlns:mc="http://schemas.openxmlformats.org/markup-compatibility/2006" xmlns:o="urn:schemas-microsoft-com:office:office" xmlns:r="http://schemas.openxmlformats.org/officeDocument/2006/relationships" xmlns:m="http://schemas.openxmlformats.org/officeDocument/2006/math" xmlns:v="urn:schemas-microsoft-com:vml" xmlns:wp14="http://schemas.microsoft.com/office/word/2010/wordprocessingDrawing" xmlns:wp="http://schemas.openxmlformats.org/drawingml/2006/wordprocessingDrawing" xmlns:w10="urn:schemas-microsoft-com:office:word" xmlns:w="http://schemas.openxmlformats.org/wordprocessingml/2006/main" xmlns:w14="http://schemas.microsoft.com/office/word/2010/wordml" xmlns:w15="http://schemas.microsoft.com/office/word/2012/wordml" xmlns:w16se="http://schemas.microsoft.com/office/word/2015/wordml/symex" xmlns:wpg="http://schemas.microsoft.com/office/word/2010/wordprocessingGroup" xmlns:wpi="http://schemas.microsoft.com/office/word/2010/wordprocessingInk" xmlns:wne="http://schemas.microsoft.com/office/word/2006/wordml" xmlns:wps="http://schemas.microsoft.com/office/word/2010/wordprocessingShape" mc:Ignorable="w14 w15 w16se wp14">
   <w:body>
     <w:p>
       <w:pPr>
@@ -30,16 +30,8 @@
         <w:rPr>
           <w:i/>
         </w:rPr>
-        <w:t>t-</w:t>
-      </w:r>
-      <w:proofErr w:type="spellStart"/>
-      <w:r>
-        <w:rPr>
-          <w:i/>
-        </w:rPr>
-        <w:t>apoup</w:t>
-      </w:r>
-      <w:proofErr w:type="spellEnd"/>
+        <w:t>t-apoup</w:t>
+      </w:r>
       <w:r>
         <w:t xml:space="preserve"> source branch. </w:t>
       </w:r>
@@ -56,23 +48,7 @@
         </w:numPr>
       </w:pPr>
       <w:r>
-        <w:t xml:space="preserve">Changes under the SLAM folder so that certain tools now have </w:t>
-      </w:r>
-      <w:proofErr w:type="gramStart"/>
-      <w:r>
-        <w:t>an</w:t>
-      </w:r>
-      <w:proofErr w:type="gramEnd"/>
-      <w:r>
-        <w:t xml:space="preserve"> “—</w:t>
-      </w:r>
-      <w:proofErr w:type="spellStart"/>
-      <w:r>
-        <w:t>smv</w:t>
-      </w:r>
-      <w:proofErr w:type="spellEnd"/>
-      <w:r>
-        <w:t xml:space="preserve">” option that they support. This enables behaviors for SMV. If the flag is not passed, tool behaviors should be normal and unchanged w.r.t. </w:t>
+        <w:t xml:space="preserve">Changes under the SLAM folder so that certain tools now have an “—smv” option that they support. This enables behaviors for SMV. If the flag is not passed, tool behaviors should be normal and unchanged w.r.t. </w:t>
       </w:r>
       <w:r>
         <w:rPr>
@@ -93,15 +69,7 @@
         </w:numPr>
       </w:pPr>
       <w:r>
-        <w:t>SMV folder in t-</w:t>
-      </w:r>
-      <w:proofErr w:type="spellStart"/>
-      <w:r>
-        <w:t>apoup</w:t>
-      </w:r>
-      <w:proofErr w:type="spellEnd"/>
-      <w:r>
-        <w:t xml:space="preserve"> branch contains all the code that is used for building and deploying SMV. There are multiple projects, all under one single VS solution</w:t>
+        <w:t>SMV folder in t-apoup branch contains all the code that is used for building and deploying SMV. There are multiple projects, all under one single VS solution</w:t>
       </w:r>
       <w:r>
         <w:t xml:space="preserve"> (smv.sln)</w:t>
@@ -143,15 +111,7 @@
         <w:t>SmvSkeleton</w:t>
       </w:r>
       <w:r>
-        <w:t xml:space="preserve">: this executable is smv.exe. </w:t>
-      </w:r>
-      <w:proofErr w:type="gramStart"/>
-      <w:r>
-        <w:t>it</w:t>
-      </w:r>
-      <w:proofErr w:type="gramEnd"/>
-      <w:r>
-        <w:t xml:space="preserve"> utilizes other parts of the solution such as the library etc. to stitch all scenarios together. </w:t>
+        <w:t xml:space="preserve">: this executable is smv.exe. it utilizes other parts of the solution such as the library etc. to stitch all scenarios together. </w:t>
       </w:r>
     </w:p>
     <w:p>
@@ -229,31 +189,7 @@
         <w:t>SmvInterceptor</w:t>
       </w:r>
       <w:r>
-        <w:t>: the interceptor is a generic executable that when invoked will look for an intercept.xml configuration file which specifies the list of actions that needs to be performed by the interceptor. Before that it will remove itself from the path and then execute the list of actions. A detailed explanation can be found in SmvInterceptor.doc in %</w:t>
-      </w:r>
-      <w:proofErr w:type="spellStart"/>
-      <w:r>
-        <w:t>slamsrc</w:t>
-      </w:r>
-      <w:proofErr w:type="spellEnd"/>
-      <w:r>
-        <w:t>%\</w:t>
-      </w:r>
-      <w:proofErr w:type="spellStart"/>
-      <w:r>
-        <w:t>smv</w:t>
-      </w:r>
-      <w:proofErr w:type="spellEnd"/>
-      <w:r>
-        <w:t>\</w:t>
-      </w:r>
-      <w:proofErr w:type="spellStart"/>
-      <w:r>
-        <w:t>smvinterceptor</w:t>
-      </w:r>
-      <w:proofErr w:type="spellEnd"/>
-      <w:r>
-        <w:t>\SmvInterceptor.doc</w:t>
+        <w:t>: the interceptor is a generic executable that when invoked will look for an intercept.xml configuration file which specifies the list of actions that needs to be performed by the interceptor. Before that it will remove itself from the path and then execute the list of actions. A detailed explanation can be found in SmvInterceptor.doc in %slamsrc%\smv\smvinterceptor\SmvInterceptor.doc</w:t>
       </w:r>
     </w:p>
     <w:p>
@@ -487,45 +423,11 @@
         </w:numPr>
       </w:pPr>
       <w:r>
-        <w:t>Configuration file that specifies how the module is to be built, how the build is to be intercepted, and what analysis if any is to be executed after that. The XML file has two primary sections – Build and Analysis. The schema can be found in %SLAMSD%\</w:t>
-      </w:r>
-      <w:proofErr w:type="spellStart"/>
-      <w:r>
-        <w:t>src</w:t>
-      </w:r>
-      <w:proofErr w:type="spellEnd"/>
-      <w:r>
-        <w:t>\t-</w:t>
-      </w:r>
-      <w:proofErr w:type="spellStart"/>
-      <w:r>
-        <w:t>apoup</w:t>
-      </w:r>
-      <w:proofErr w:type="spellEnd"/>
-      <w:r>
-        <w:t>\</w:t>
-      </w:r>
-      <w:proofErr w:type="spellStart"/>
-      <w:r>
-        <w:t>smv</w:t>
-      </w:r>
-      <w:proofErr w:type="spellEnd"/>
-      <w:r>
-        <w:t>\</w:t>
-      </w:r>
-      <w:proofErr w:type="spellStart"/>
-      <w:r>
-        <w:t>smv</w:t>
-      </w:r>
-      <w:proofErr w:type="spellEnd"/>
-      <w:r>
-        <w:t>\</w:t>
-      </w:r>
-      <w:proofErr w:type="spellStart"/>
-      <w:r>
-        <w:t>SmvLibrary</w:t>
-      </w:r>
-      <w:proofErr w:type="spellEnd"/>
+        <w:t>Configuration file that specifies how the module is to be built, how the build is to be intercepted, and what analysis if any is to be executed after that. The XML file has two primary sections – Build and Analysis. The schema can be found in %SLAMSD%\src\t-apoup\smv\</w:t>
+      </w:r>
+      <w:r>
+        <w:t>smv\SmvLibrary</w:t>
+      </w:r>
       <w:r>
         <w:t xml:space="preserve">\config.xsd. </w:t>
       </w:r>
@@ -588,15 +490,7 @@
         </w:numPr>
       </w:pPr>
       <w:r>
-        <w:t xml:space="preserve">Optionally: C# code that implements the </w:t>
-      </w:r>
-      <w:proofErr w:type="spellStart"/>
-      <w:r>
-        <w:t>ISMVPlugin</w:t>
-      </w:r>
-      <w:proofErr w:type="spellEnd"/>
-      <w:r>
-        <w:t xml:space="preserve"> interface which can be used to perform pre-build, post-build, pre-analysis, post-analysis, actions, parse specialized command line arguments etc. etc. </w:t>
+        <w:t xml:space="preserve">Optionally: C# code that implements the ISMVPlugin interface which can be used to perform pre-build, post-build, pre-analysis, post-analysis, actions, parse specialized command line arguments etc. etc. </w:t>
       </w:r>
     </w:p>
     <w:p>
@@ -699,27 +593,14 @@
       <w:r>
         <w:t xml:space="preserve">Figure </w:t>
       </w:r>
-      <w:r>
-        <w:fldChar w:fldCharType="begin"/>
-      </w:r>
-      <w:r>
-        <w:instrText xml:space="preserve"> SEQ Figure \* ARABIC </w:instrText>
-      </w:r>
-      <w:r>
-        <w:fldChar w:fldCharType="separate"/>
-      </w:r>
-      <w:r>
-        <w:rPr>
-          <w:noProof/>
-        </w:rPr>
-        <w:t>1</w:t>
-      </w:r>
-      <w:r>
-        <w:rPr>
-          <w:noProof/>
-        </w:rPr>
-        <w:fldChar w:fldCharType="end"/>
-      </w:r>
+      <w:fldSimple w:instr=" SEQ Figure \* ARABIC ">
+        <w:r>
+          <w:rPr>
+            <w:noProof/>
+          </w:rPr>
+          <w:t>1</w:t>
+        </w:r>
+      </w:fldSimple>
       <w:r>
         <w:t>: Plugin architecture of SMV</w:t>
       </w:r>
@@ -728,11 +609,9 @@
       <w:pPr>
         <w:pStyle w:val="Heading3"/>
       </w:pPr>
-      <w:proofErr w:type="spellStart"/>
       <w:r>
         <w:t>ISMVPlugin</w:t>
       </w:r>
-      <w:proofErr w:type="spellEnd"/>
     </w:p>
     <w:p>
       <w:r>
@@ -758,31 +637,15 @@
         </w:rPr>
         <w:t xml:space="preserve">        </w:t>
       </w:r>
-      <w:proofErr w:type="gramStart"/>
-      <w:r>
-        <w:rPr>
-          <w:rFonts w:ascii="Courier New" w:hAnsi="Courier New" w:cs="Courier New"/>
-        </w:rPr>
-        <w:t>void</w:t>
-      </w:r>
-      <w:proofErr w:type="gramEnd"/>
-      <w:r>
-        <w:rPr>
-          <w:rFonts w:ascii="Courier New" w:hAnsi="Courier New" w:cs="Courier New"/>
-        </w:rPr>
-        <w:t xml:space="preserve"> Initialize()</w:t>
+      <w:r>
+        <w:rPr>
+          <w:rFonts w:ascii="Courier New" w:hAnsi="Courier New" w:cs="Courier New"/>
+        </w:rPr>
+        <w:t>void Initialize()</w:t>
       </w:r>
       <w:r>
         <w:br/>
-        <w:t xml:space="preserve">It is called during argument parsing by SMV when the plugin DLL is loaded. Can be used to set plugin specific properties which can be used by the plugin or even in the </w:t>
-      </w:r>
-      <w:proofErr w:type="spellStart"/>
-      <w:r>
-        <w:t>Config</w:t>
-      </w:r>
-      <w:proofErr w:type="spellEnd"/>
-      <w:r>
-        <w:t xml:space="preserve"> file.</w:t>
+        <w:t>It is called during argument parsing by SMV when the plugin DLL is loaded. Can be used to set plugin specific properties which can be used by the plugin or even in the Config file.</w:t>
       </w:r>
     </w:p>
     <w:p>
@@ -816,29 +679,7 @@
         <w:rPr>
           <w:rFonts w:ascii="Courier New" w:hAnsi="Courier New" w:cs="Courier New"/>
         </w:rPr>
-        <w:t xml:space="preserve">void </w:t>
-      </w:r>
-      <w:proofErr w:type="spellStart"/>
-      <w:proofErr w:type="gramStart"/>
-      <w:r>
-        <w:rPr>
-          <w:rFonts w:ascii="Courier New" w:hAnsi="Courier New" w:cs="Courier New"/>
-        </w:rPr>
-        <w:t>PrintPluginHelp</w:t>
-      </w:r>
-      <w:proofErr w:type="spellEnd"/>
-      <w:r>
-        <w:rPr>
-          <w:rFonts w:ascii="Courier New" w:hAnsi="Courier New" w:cs="Courier New"/>
-        </w:rPr>
-        <w:t>(</w:t>
-      </w:r>
-      <w:proofErr w:type="gramEnd"/>
-      <w:r>
-        <w:rPr>
-          <w:rFonts w:ascii="Courier New" w:hAnsi="Courier New" w:cs="Courier New"/>
-        </w:rPr>
-        <w:t>)</w:t>
+        <w:t>void PrintPluginHelp()</w:t>
       </w:r>
       <w:r>
         <w:br/>
@@ -877,40 +718,18 @@
         </w:rPr>
         <w:t xml:space="preserve"> </w:t>
       </w:r>
-      <w:proofErr w:type="gramStart"/>
       <w:r>
         <w:rPr>
           <w:rFonts w:cs="Consolas"/>
         </w:rPr>
-        <w:t>command</w:t>
-      </w:r>
-      <w:proofErr w:type="gramEnd"/>
+        <w:t xml:space="preserve">command line arguments. Can be used to print </w:t>
+      </w:r>
       <w:r>
         <w:rPr>
           <w:rFonts w:cs="Consolas"/>
         </w:rPr>
-        <w:t xml:space="preserve"> line arguments. Can be used to print </w:t>
-      </w:r>
-      <w:r>
-        <w:rPr>
-          <w:rFonts w:cs="Consolas"/>
-        </w:rPr>
         <w:lastRenderedPageBreak/>
-        <w:t xml:space="preserve">out additional plugin specific help information to the command line, for eg. </w:t>
-      </w:r>
-      <w:proofErr w:type="gramStart"/>
-      <w:r>
-        <w:rPr>
-          <w:rFonts w:cs="Consolas"/>
-        </w:rPr>
-        <w:t>information</w:t>
-      </w:r>
-      <w:proofErr w:type="gramEnd"/>
-      <w:r>
-        <w:rPr>
-          <w:rFonts w:cs="Consolas"/>
-        </w:rPr>
-        <w:t xml:space="preserve"> about the extra command line arguments enabled by the plugin.</w:t>
+        <w:t>out additional plugin specific help information to the command line, for eg. information about the extra command line arguments enabled by the plugin.</w:t>
       </w:r>
     </w:p>
     <w:p>
@@ -933,47 +752,11 @@
         </w:rPr>
         <w:t xml:space="preserve">        </w:t>
       </w:r>
-      <w:proofErr w:type="gramStart"/>
-      <w:r>
-        <w:rPr>
-          <w:rFonts w:ascii="Courier New" w:hAnsi="Courier New" w:cs="Courier New"/>
-        </w:rPr>
-        <w:t>void</w:t>
-      </w:r>
-      <w:proofErr w:type="gramEnd"/>
-      <w:r>
-        <w:rPr>
-          <w:rFonts w:ascii="Courier New" w:hAnsi="Courier New" w:cs="Courier New"/>
-        </w:rPr>
-        <w:t xml:space="preserve"> </w:t>
-      </w:r>
-      <w:proofErr w:type="spellStart"/>
-      <w:r>
-        <w:rPr>
-          <w:rFonts w:ascii="Courier New" w:hAnsi="Courier New" w:cs="Courier New"/>
-        </w:rPr>
-        <w:t>ProcessPluginArgument</w:t>
-      </w:r>
-      <w:proofErr w:type="spellEnd"/>
-      <w:r>
-        <w:rPr>
-          <w:rFonts w:ascii="Courier New" w:hAnsi="Courier New" w:cs="Courier New"/>
-        </w:rPr>
-        <w:t xml:space="preserve">(string[] </w:t>
-      </w:r>
-      <w:proofErr w:type="spellStart"/>
-      <w:r>
-        <w:rPr>
-          <w:rFonts w:ascii="Courier New" w:hAnsi="Courier New" w:cs="Courier New"/>
-        </w:rPr>
-        <w:t>args</w:t>
-      </w:r>
-      <w:proofErr w:type="spellEnd"/>
-      <w:r>
-        <w:rPr>
-          <w:rFonts w:ascii="Courier New" w:hAnsi="Courier New" w:cs="Courier New"/>
-        </w:rPr>
-        <w:t>)</w:t>
+      <w:r>
+        <w:rPr>
+          <w:rFonts w:ascii="Courier New" w:hAnsi="Courier New" w:cs="Courier New"/>
+        </w:rPr>
+        <w:t>void ProcessPluginArgument(string[] args)</w:t>
       </w:r>
       <w:r>
         <w:rPr>
@@ -1005,47 +788,11 @@
         </w:rPr>
         <w:t xml:space="preserve">        </w:t>
       </w:r>
-      <w:proofErr w:type="gramStart"/>
-      <w:r>
-        <w:rPr>
-          <w:rFonts w:ascii="Courier New" w:hAnsi="Courier New" w:cs="Courier New"/>
-        </w:rPr>
-        <w:t>void</w:t>
-      </w:r>
-      <w:proofErr w:type="gramEnd"/>
-      <w:r>
-        <w:rPr>
-          <w:rFonts w:ascii="Courier New" w:hAnsi="Courier New" w:cs="Courier New"/>
-        </w:rPr>
-        <w:t xml:space="preserve"> </w:t>
-      </w:r>
-      <w:proofErr w:type="spellStart"/>
-      <w:r>
-        <w:rPr>
-          <w:rFonts w:ascii="Courier New" w:hAnsi="Courier New" w:cs="Courier New"/>
-        </w:rPr>
-        <w:t>PreAction</w:t>
-      </w:r>
-      <w:proofErr w:type="spellEnd"/>
-      <w:r>
-        <w:rPr>
-          <w:rFonts w:ascii="Courier New" w:hAnsi="Courier New" w:cs="Courier New"/>
-        </w:rPr>
-        <w:t>(</w:t>
-      </w:r>
-      <w:proofErr w:type="spellStart"/>
-      <w:r>
-        <w:rPr>
-          <w:rFonts w:ascii="Courier New" w:hAnsi="Courier New" w:cs="Courier New"/>
-        </w:rPr>
-        <w:t>SMVAction</w:t>
-      </w:r>
-      <w:proofErr w:type="spellEnd"/>
-      <w:r>
-        <w:rPr>
-          <w:rFonts w:ascii="Courier New" w:hAnsi="Courier New" w:cs="Courier New"/>
-        </w:rPr>
-        <w:t xml:space="preserve"> action)</w:t>
+      <w:r>
+        <w:rPr>
+          <w:rFonts w:ascii="Courier New" w:hAnsi="Courier New" w:cs="Courier New"/>
+        </w:rPr>
+        <w:t>void PreAction(SMVAction action)</w:t>
       </w:r>
       <w:r>
         <w:rPr>
@@ -1077,47 +824,11 @@
         </w:rPr>
         <w:t xml:space="preserve">        </w:t>
       </w:r>
-      <w:proofErr w:type="gramStart"/>
-      <w:r>
-        <w:rPr>
-          <w:rFonts w:ascii="Courier New" w:hAnsi="Courier New" w:cs="Courier New"/>
-        </w:rPr>
-        <w:t>void</w:t>
-      </w:r>
-      <w:proofErr w:type="gramEnd"/>
-      <w:r>
-        <w:rPr>
-          <w:rFonts w:ascii="Courier New" w:hAnsi="Courier New" w:cs="Courier New"/>
-        </w:rPr>
-        <w:t xml:space="preserve"> </w:t>
-      </w:r>
-      <w:proofErr w:type="spellStart"/>
-      <w:r>
-        <w:rPr>
-          <w:rFonts w:ascii="Courier New" w:hAnsi="Courier New" w:cs="Courier New"/>
-        </w:rPr>
-        <w:t>PostAction</w:t>
-      </w:r>
-      <w:proofErr w:type="spellEnd"/>
-      <w:r>
-        <w:rPr>
-          <w:rFonts w:ascii="Courier New" w:hAnsi="Courier New" w:cs="Courier New"/>
-        </w:rPr>
-        <w:t>(</w:t>
-      </w:r>
-      <w:proofErr w:type="spellStart"/>
-      <w:r>
-        <w:rPr>
-          <w:rFonts w:ascii="Courier New" w:hAnsi="Courier New" w:cs="Courier New"/>
-        </w:rPr>
-        <w:t>SMVAction</w:t>
-      </w:r>
-      <w:proofErr w:type="spellEnd"/>
-      <w:r>
-        <w:rPr>
-          <w:rFonts w:ascii="Courier New" w:hAnsi="Courier New" w:cs="Courier New"/>
-        </w:rPr>
-        <w:t xml:space="preserve"> action)</w:t>
+      <w:r>
+        <w:rPr>
+          <w:rFonts w:ascii="Courier New" w:hAnsi="Courier New" w:cs="Courier New"/>
+        </w:rPr>
+        <w:t>void PostAction(SMVAction action)</w:t>
       </w:r>
       <w:r>
         <w:rPr>
@@ -1149,61 +860,11 @@
         </w:rPr>
         <w:t xml:space="preserve">        </w:t>
       </w:r>
-      <w:proofErr w:type="gramStart"/>
-      <w:r>
-        <w:rPr>
-          <w:rFonts w:ascii="Courier New" w:hAnsi="Courier New" w:cs="Courier New"/>
-        </w:rPr>
-        <w:t>void</w:t>
-      </w:r>
-      <w:proofErr w:type="gramEnd"/>
-      <w:r>
-        <w:rPr>
-          <w:rFonts w:ascii="Courier New" w:hAnsi="Courier New" w:cs="Courier New"/>
-        </w:rPr>
-        <w:t xml:space="preserve"> </w:t>
-      </w:r>
-      <w:proofErr w:type="spellStart"/>
-      <w:r>
-        <w:rPr>
-          <w:rFonts w:ascii="Courier New" w:hAnsi="Courier New" w:cs="Courier New"/>
-        </w:rPr>
-        <w:t>PostBuild</w:t>
-      </w:r>
-      <w:proofErr w:type="spellEnd"/>
-      <w:r>
-        <w:rPr>
-          <w:rFonts w:ascii="Courier New" w:hAnsi="Courier New" w:cs="Courier New"/>
-        </w:rPr>
-        <w:t>(</w:t>
-      </w:r>
-      <w:proofErr w:type="spellStart"/>
-      <w:r>
-        <w:rPr>
-          <w:rFonts w:ascii="Courier New" w:hAnsi="Courier New" w:cs="Courier New"/>
-        </w:rPr>
-        <w:t>SMVAction</w:t>
-      </w:r>
-      <w:proofErr w:type="spellEnd"/>
-      <w:r>
-        <w:rPr>
-          <w:rFonts w:ascii="Courier New" w:hAnsi="Courier New" w:cs="Courier New"/>
-        </w:rPr>
-        <w:t xml:space="preserve">[] </w:t>
-      </w:r>
-      <w:proofErr w:type="spellStart"/>
-      <w:r>
-        <w:rPr>
-          <w:rFonts w:ascii="Courier New" w:hAnsi="Courier New" w:cs="Courier New"/>
-        </w:rPr>
-        <w:t>buildActions</w:t>
-      </w:r>
-      <w:proofErr w:type="spellEnd"/>
-      <w:r>
-        <w:rPr>
-          <w:rFonts w:ascii="Courier New" w:hAnsi="Courier New" w:cs="Courier New"/>
-        </w:rPr>
-        <w:t>)</w:t>
+      <w:r>
+        <w:rPr>
+          <w:rFonts w:ascii="Courier New" w:hAnsi="Courier New" w:cs="Courier New"/>
+        </w:rPr>
+        <w:t>void PostBuild(SMVAction[] buildActions)</w:t>
       </w:r>
       <w:r>
         <w:rPr>
@@ -1212,15 +873,7 @@
         <w:br/>
       </w:r>
       <w:r>
-        <w:t xml:space="preserve">*If build actions are present in the </w:t>
-      </w:r>
-      <w:proofErr w:type="spellStart"/>
-      <w:r>
-        <w:t>Config</w:t>
-      </w:r>
-      <w:proofErr w:type="spellEnd"/>
-      <w:r>
-        <w:t>*, called after the build actions have been executed with the array of build actions as argument. Can be used to do post-processing after build / before analysis.</w:t>
+        <w:t>*If build actions are present in the Config*, called after the build actions have been executed with the array of build actions as argument. Can be used to do post-processing after build / before analysis.</w:t>
       </w:r>
     </w:p>
     <w:p>
@@ -1245,63 +898,11 @@
         </w:rPr>
         <w:t xml:space="preserve">        </w:t>
       </w:r>
-      <w:proofErr w:type="spellStart"/>
-      <w:proofErr w:type="gramStart"/>
-      <w:r>
-        <w:rPr>
-          <w:rFonts w:ascii="Courier New" w:hAnsi="Courier New" w:cs="Courier New"/>
-        </w:rPr>
-        <w:t>bool</w:t>
-      </w:r>
-      <w:proofErr w:type="spellEnd"/>
-      <w:proofErr w:type="gramEnd"/>
-      <w:r>
-        <w:rPr>
-          <w:rFonts w:ascii="Courier New" w:hAnsi="Courier New" w:cs="Courier New"/>
-        </w:rPr>
-        <w:t xml:space="preserve"> </w:t>
-      </w:r>
-      <w:proofErr w:type="spellStart"/>
-      <w:r>
-        <w:rPr>
-          <w:rFonts w:ascii="Courier New" w:hAnsi="Courier New" w:cs="Courier New"/>
-        </w:rPr>
-        <w:t>DoPluginAnalysis</w:t>
-      </w:r>
-      <w:proofErr w:type="spellEnd"/>
-      <w:r>
-        <w:rPr>
-          <w:rFonts w:ascii="Courier New" w:hAnsi="Courier New" w:cs="Courier New"/>
-        </w:rPr>
-        <w:t>(</w:t>
-      </w:r>
-      <w:proofErr w:type="spellStart"/>
-      <w:r>
-        <w:rPr>
-          <w:rFonts w:ascii="Courier New" w:hAnsi="Courier New" w:cs="Courier New"/>
-        </w:rPr>
-        <w:t>SMVAction</w:t>
-      </w:r>
-      <w:proofErr w:type="spellEnd"/>
-      <w:r>
-        <w:rPr>
-          <w:rFonts w:ascii="Courier New" w:hAnsi="Courier New" w:cs="Courier New"/>
-        </w:rPr>
-        <w:t xml:space="preserve">[] </w:t>
-      </w:r>
-      <w:proofErr w:type="spellStart"/>
-      <w:r>
-        <w:rPr>
-          <w:rFonts w:ascii="Courier New" w:hAnsi="Courier New" w:cs="Courier New"/>
-        </w:rPr>
-        <w:t>analysisActions</w:t>
-      </w:r>
-      <w:proofErr w:type="spellEnd"/>
-      <w:r>
-        <w:rPr>
-          <w:rFonts w:ascii="Courier New" w:hAnsi="Courier New" w:cs="Courier New"/>
-        </w:rPr>
-        <w:t>)</w:t>
+      <w:r>
+        <w:rPr>
+          <w:rFonts w:ascii="Courier New" w:hAnsi="Courier New" w:cs="Courier New"/>
+        </w:rPr>
+        <w:t>bool DoPluginAnalysis(SMVAction[] analysisActions)</w:t>
       </w:r>
     </w:p>
     <w:p>
@@ -1310,23 +911,7 @@
         <w:spacing w:after="240"/>
       </w:pPr>
       <w:r>
-        <w:t xml:space="preserve">*CANNOT BE A STUB IF ANALYSIS ACTIONS NEED TO BE EXECUTED*, called during the analysis step with the array of analysis actions as argument. Can be used to do custom analysis or execute them in the default SMV manner.  Refer </w:t>
-      </w:r>
-      <w:proofErr w:type="spellStart"/>
-      <w:r>
-        <w:t>SmvSdv</w:t>
-      </w:r>
-      <w:proofErr w:type="spellEnd"/>
-      <w:r>
-        <w:t xml:space="preserve"> for custom analysis and </w:t>
-      </w:r>
-      <w:proofErr w:type="spellStart"/>
-      <w:r>
-        <w:t>SmvTest</w:t>
-      </w:r>
-      <w:proofErr w:type="spellEnd"/>
-      <w:r>
-        <w:t xml:space="preserve"> for default analysis. Returns whether the analysis was successful.</w:t>
+        <w:t>*CANNOT BE A STUB IF ANALYSIS ACTIONS NEED TO BE EXECUTED*, called during the analysis step with the array of analysis actions as argument. Can be used to do custom analysis or execute them in the default SMV manner.  Refer SmvSdv for custom analysis and SmvTest for default analysis. Returns whether the analysis was successful.</w:t>
       </w:r>
     </w:p>
     <w:p>
@@ -1348,61 +933,11 @@
         </w:rPr>
         <w:t xml:space="preserve">        </w:t>
       </w:r>
-      <w:proofErr w:type="gramStart"/>
-      <w:r>
-        <w:rPr>
-          <w:rFonts w:ascii="Courier New" w:hAnsi="Courier New" w:cs="Courier New"/>
-        </w:rPr>
-        <w:t>void</w:t>
-      </w:r>
-      <w:proofErr w:type="gramEnd"/>
-      <w:r>
-        <w:rPr>
-          <w:rFonts w:ascii="Courier New" w:hAnsi="Courier New" w:cs="Courier New"/>
-        </w:rPr>
-        <w:t xml:space="preserve"> </w:t>
-      </w:r>
-      <w:proofErr w:type="spellStart"/>
-      <w:r>
-        <w:rPr>
-          <w:rFonts w:ascii="Courier New" w:hAnsi="Courier New" w:cs="Courier New"/>
-        </w:rPr>
-        <w:t>PostAnalysis</w:t>
-      </w:r>
-      <w:proofErr w:type="spellEnd"/>
-      <w:r>
-        <w:rPr>
-          <w:rFonts w:ascii="Courier New" w:hAnsi="Courier New" w:cs="Courier New"/>
-        </w:rPr>
-        <w:t>(</w:t>
-      </w:r>
-      <w:proofErr w:type="spellStart"/>
-      <w:r>
-        <w:rPr>
-          <w:rFonts w:ascii="Courier New" w:hAnsi="Courier New" w:cs="Courier New"/>
-        </w:rPr>
-        <w:t>SMVAction</w:t>
-      </w:r>
-      <w:proofErr w:type="spellEnd"/>
-      <w:r>
-        <w:rPr>
-          <w:rFonts w:ascii="Courier New" w:hAnsi="Courier New" w:cs="Courier New"/>
-        </w:rPr>
-        <w:t xml:space="preserve">[] </w:t>
-      </w:r>
-      <w:proofErr w:type="spellStart"/>
-      <w:r>
-        <w:rPr>
-          <w:rFonts w:ascii="Courier New" w:hAnsi="Courier New" w:cs="Courier New"/>
-        </w:rPr>
-        <w:t>analysisActions</w:t>
-      </w:r>
-      <w:proofErr w:type="spellEnd"/>
-      <w:r>
-        <w:rPr>
-          <w:rFonts w:ascii="Courier New" w:hAnsi="Courier New" w:cs="Courier New"/>
-        </w:rPr>
-        <w:t>)</w:t>
+      <w:r>
+        <w:rPr>
+          <w:rFonts w:ascii="Courier New" w:hAnsi="Courier New" w:cs="Courier New"/>
+        </w:rPr>
+        <w:t>void PostAnalysis(SMVAction[] analysisActions)</w:t>
       </w:r>
       <w:r>
         <w:rPr>
@@ -1411,42 +946,18 @@
         <w:br/>
       </w:r>
       <w:r>
-        <w:t xml:space="preserve">*If analysis actions are present in the </w:t>
-      </w:r>
-      <w:proofErr w:type="spellStart"/>
-      <w:r>
-        <w:t>Config</w:t>
-      </w:r>
-      <w:proofErr w:type="spellEnd"/>
-      <w:r>
-        <w:t>*, called after the analysis actions have been executed with the array of analysis actions as argument. Can be used to do post-processing after analysis / before displaying results.</w:t>
-      </w:r>
-    </w:p>
-    <w:p>
-      <w:r>
-        <w:t xml:space="preserve">An example of a plugin is the </w:t>
-      </w:r>
-      <w:proofErr w:type="spellStart"/>
-      <w:r>
-        <w:t>SmvSDV</w:t>
-      </w:r>
-      <w:proofErr w:type="spellEnd"/>
-      <w:r>
-        <w:t xml:space="preserve"> plugin in the SMV solution. </w:t>
+        <w:t>*If analysis actions are present in the Config*, called after the analysis actions have been executed with the array of analysis actions as argument. Can be used to do post-processing after analysis / before displaying results.</w:t>
+      </w:r>
+    </w:p>
+    <w:p>
+      <w:r>
+        <w:t xml:space="preserve">An example of a plugin is the SmvSDV plugin in the SMV solution. </w:t>
       </w:r>
       <w:r>
         <w:t>This</w:t>
       </w:r>
       <w:r>
-        <w:t xml:space="preserve"> plugin implements the </w:t>
-      </w:r>
-      <w:proofErr w:type="spellStart"/>
-      <w:r>
-        <w:t>ISMVPlugin</w:t>
-      </w:r>
-      <w:proofErr w:type="spellEnd"/>
-      <w:r>
-        <w:t xml:space="preserve"> interface and contains a series of configuration files for Razzle and MSBUILD. There is also a script – the staticdv.cmd script which essentially is a wrapper to all the calls for SMV. </w:t>
+        <w:t xml:space="preserve"> plugin implements the ISMVPlugin interface and contains a series of configuration files for Razzle and MSBUILD. There is also a script – the staticdv.cmd script which essentially is a wrapper to all the calls for SMV. </w:t>
       </w:r>
       <w:r>
         <w:t xml:space="preserve">Figure 2 shows the SDV plugin with a potential split of ownership. All SDV specific functionality like the engine, viewer, GUI etc. are to be owned by Driver Quality Team. </w:t>
@@ -1457,23 +968,10 @@
     </w:p>
     <w:p>
       <w:r>
-        <w:t xml:space="preserve">Other examples of plugins are the SmvTest plugin which is used to test SMV itself. It contains a configuration file which compromises of 98% of the plugin, and then some very minimal implementation of the </w:t>
-      </w:r>
-      <w:proofErr w:type="spellStart"/>
-      <w:r>
-        <w:t>ISMVPlugin</w:t>
-      </w:r>
-      <w:proofErr w:type="spellEnd"/>
-      <w:r>
-        <w:t xml:space="preserve"> interface. </w:t>
-      </w:r>
-      <w:proofErr w:type="spellStart"/>
-      <w:r>
-        <w:t>SmvSymdiff</w:t>
-      </w:r>
-      <w:proofErr w:type="spellEnd"/>
-      <w:r>
-        <w:t xml:space="preserve"> is similar, with one exception: it implements custom arguments </w:t>
+        <w:t xml:space="preserve">Other examples of plugins are the SmvTest plugin which is used to test SMV itself. It contains a configuration file which compromises of 98% of the plugin, and then some very minimal implementation of the ISMVPlugin interface. </w:t>
+      </w:r>
+      <w:r>
+        <w:t xml:space="preserve">SmvSymdiff is similar, with one exception: it implements custom arguments </w:t>
       </w:r>
       <w:r>
         <w:rPr>
@@ -1526,27 +1024,14 @@
                             <w:r>
                               <w:t xml:space="preserve">Figure </w:t>
                             </w:r>
-                            <w:r>
-                              <w:fldChar w:fldCharType="begin"/>
-                            </w:r>
-                            <w:r>
-                              <w:instrText xml:space="preserve"> SEQ Figure \* ARABIC </w:instrText>
-                            </w:r>
-                            <w:r>
-                              <w:fldChar w:fldCharType="separate"/>
-                            </w:r>
-                            <w:r>
-                              <w:rPr>
-                                <w:noProof/>
-                              </w:rPr>
-                              <w:t>2</w:t>
-                            </w:r>
-                            <w:r>
-                              <w:rPr>
-                                <w:noProof/>
-                              </w:rPr>
-                              <w:fldChar w:fldCharType="end"/>
-                            </w:r>
+                            <w:fldSimple w:instr=" SEQ Figure \* ARABIC ">
+                              <w:r>
+                                <w:rPr>
+                                  <w:noProof/>
+                                </w:rPr>
+                                <w:t>2</w:t>
+                              </w:r>
+                            </w:fldSimple>
                             <w:r>
                               <w:t>: SDV plugin using SMV</w:t>
                             </w:r>
@@ -1683,15 +1168,7 @@
         </w:drawing>
       </w:r>
       <w:r>
-        <w:t xml:space="preserve">in the </w:t>
-      </w:r>
-      <w:proofErr w:type="spellStart"/>
-      <w:r>
-        <w:t>ISMVPlugin</w:t>
-      </w:r>
-      <w:proofErr w:type="spellEnd"/>
-      <w:r>
-        <w:t xml:space="preserve"> interface for accepting arguments about two versions of the same module. It also is a good example of retrieving objects from the server for doing analysis. </w:t>
+        <w:t xml:space="preserve">in the ISMVPlugin interface for accepting arguments about two versions of the same module. It also is a good example of retrieving objects from the server for doing analysis. </w:t>
       </w:r>
     </w:p>
     <w:p>
@@ -1713,15 +1190,7 @@
         <w:t>Then</w:t>
       </w:r>
       <w:r>
-        <w:t xml:space="preserve"> when ABC.exe is called, our interceptor gets called automatically. The interceptor then removes itself from the path and performs the actions as described in the intercept.xml file. The advantage here is that multiple new cl.exe calls can be issues with different ESP plugins etc. to create all kinds of build artifacts. This technology is very </w:t>
-      </w:r>
-      <w:proofErr w:type="spellStart"/>
-      <w:r>
-        <w:t>very</w:t>
-      </w:r>
-      <w:proofErr w:type="spellEnd"/>
-      <w:r>
-        <w:t xml:space="preserve"> generalized and scalable and can have many applications.  </w:t>
+        <w:t xml:space="preserve"> when ABC.exe is called, our interceptor gets called automatically. The interceptor then removes itself from the path and performs the actions as described in the intercept.xml file. The advantage here is that multiple new cl.exe calls can be issues with different ESP plugins etc. to create all kinds of build artifacts. This technology is very very generalized and scalable and can have many applications.  </w:t>
       </w:r>
     </w:p>
     <w:p>
@@ -1749,21 +1218,8 @@
           <w:numId w:val="4"/>
         </w:numPr>
       </w:pPr>
-      <w:proofErr w:type="gramStart"/>
-      <w:r>
-        <w:t>produce</w:t>
-      </w:r>
-      <w:proofErr w:type="gramEnd"/>
-      <w:r>
-        <w:t xml:space="preserve"> </w:t>
-      </w:r>
-      <w:proofErr w:type="spellStart"/>
-      <w:r>
-        <w:t>rawcfg</w:t>
-      </w:r>
-      <w:proofErr w:type="spellEnd"/>
-      <w:r>
-        <w:t xml:space="preserve"> files for each cl.exe call issued by the build system. </w:t>
+      <w:r>
+        <w:t xml:space="preserve">produce rawcfg files for each cl.exe call issued by the build system. </w:t>
       </w:r>
     </w:p>
     <w:p>
@@ -1799,15 +1255,7 @@
         </w:numPr>
       </w:pPr>
       <w:r>
-        <w:t xml:space="preserve">convert the </w:t>
-      </w:r>
-      <w:proofErr w:type="spellStart"/>
-      <w:r>
-        <w:t>rawcfg</w:t>
-      </w:r>
-      <w:proofErr w:type="spellEnd"/>
-      <w:r>
-        <w:t xml:space="preserve"> files to LI files </w:t>
+        <w:t xml:space="preserve">convert the rawcfg files to LI files </w:t>
       </w:r>
     </w:p>
     <w:p>
@@ -1831,15 +1279,7 @@
         </w:numPr>
       </w:pPr>
       <w:r>
-        <w:t xml:space="preserve">convert </w:t>
-      </w:r>
-      <w:proofErr w:type="spellStart"/>
-      <w:r>
-        <w:t>rawcfg</w:t>
-      </w:r>
-      <w:proofErr w:type="spellEnd"/>
-      <w:r>
-        <w:t xml:space="preserve"> files to BPL files</w:t>
+        <w:t>convert rawcfg files to BPL files</w:t>
       </w:r>
     </w:p>
     <w:p>
@@ -1851,15 +1291,7 @@
         </w:numPr>
       </w:pPr>
       <w:r>
-        <w:t xml:space="preserve">upload all the build </w:t>
-      </w:r>
-      <w:proofErr w:type="spellStart"/>
-      <w:r>
-        <w:t>artifcats</w:t>
-      </w:r>
-      <w:proofErr w:type="spellEnd"/>
-      <w:r>
-        <w:t xml:space="preserve"> using smv2sql.exe </w:t>
+        <w:t xml:space="preserve">upload all the build artifcats using smv2sql.exe </w:t>
       </w:r>
     </w:p>
     <w:p>
@@ -1896,31 +1328,7 @@
       </w:r>
       <w:r>
         <w:lastRenderedPageBreak/>
-        <w:t xml:space="preserve">ensure that the path is updated in a manner which guarantees that our interception </w:t>
-      </w:r>
-      <w:proofErr w:type="spellStart"/>
-      <w:r>
-        <w:t>executables</w:t>
-      </w:r>
-      <w:proofErr w:type="spellEnd"/>
-      <w:r>
-        <w:t xml:space="preserve"> are in the path first. Additionally, the build environment has to support some hook for changing the path etc. For example, in Razzle, we use the STATIC_DRIVER_VERIFIER to set the path that is picked up by build.exe so that the cl and link and lib </w:t>
-      </w:r>
-      <w:proofErr w:type="spellStart"/>
-      <w:r>
-        <w:t>executables</w:t>
-      </w:r>
-      <w:proofErr w:type="spellEnd"/>
-      <w:r>
-        <w:t xml:space="preserve"> are the interceptor </w:t>
-      </w:r>
-      <w:proofErr w:type="spellStart"/>
-      <w:r>
-        <w:t>executables</w:t>
-      </w:r>
-      <w:proofErr w:type="spellEnd"/>
-      <w:r>
-        <w:t xml:space="preserve"> as specified by us. This can be seen in the intercepted build section of the SDV plugin’s configuration files in SmvSdv project.</w:t>
+        <w:t>ensure that the path is updated in a manner which guarantees that our interception executables are in the path first. Additionally, the build environment has to support some hook for changing the path etc. For example, in Razzle, we use the STATIC_DRIVER_VERIFIER to set the path that is picked up by build.exe so that the cl and link and lib executables are the interceptor executables as specified by us. This can be seen in the intercepted build section of the SDV plugin’s configuration files in SmvSdv project.</w:t>
       </w:r>
     </w:p>
     <w:p>
@@ -2201,31 +1609,7 @@
         </w:numPr>
       </w:pPr>
       <w:r>
-        <w:t xml:space="preserve">There is an implicit assumption that link output will also be placed wherever cl.exe output is placed. This is find for MSBUILD, Razzle, and </w:t>
-      </w:r>
-      <w:proofErr w:type="spellStart"/>
-      <w:r>
-        <w:t>CoreXT</w:t>
-      </w:r>
-      <w:proofErr w:type="spellEnd"/>
-      <w:r>
-        <w:t xml:space="preserve">, but seems to breakdown sometimes in a complicated </w:t>
-      </w:r>
-      <w:proofErr w:type="spellStart"/>
-      <w:r>
-        <w:t>makefile</w:t>
-      </w:r>
-      <w:proofErr w:type="spellEnd"/>
-      <w:r>
-        <w:t xml:space="preserve"> based modules such as </w:t>
-      </w:r>
-      <w:proofErr w:type="spellStart"/>
-      <w:r>
-        <w:t>OpenSSL</w:t>
-      </w:r>
-      <w:proofErr w:type="spellEnd"/>
-      <w:r>
-        <w:t xml:space="preserve">. </w:t>
+        <w:t xml:space="preserve">There is an implicit assumption that link output will also be placed wherever cl.exe output is placed. This is find for MSBUILD, Razzle, and CoreXT, but seems to breakdown sometimes in a complicated makefile based modules such as OpenSSL. </w:t>
       </w:r>
     </w:p>
     <w:p>
@@ -2260,28 +1644,12 @@
           <w:rFonts w:ascii="Courier New" w:hAnsi="Courier New" w:cs="Courier New"/>
         </w:rPr>
       </w:pPr>
-      <w:proofErr w:type="gramStart"/>
-      <w:r>
-        <w:rPr>
-          <w:rFonts w:ascii="Courier New" w:hAnsi="Courier New" w:cs="Courier New"/>
-        </w:rPr>
-        <w:t>smvDeploy.cmd</w:t>
-      </w:r>
-      <w:proofErr w:type="gramEnd"/>
-      <w:r>
-        <w:rPr>
-          <w:rFonts w:ascii="Courier New" w:hAnsi="Courier New" w:cs="Courier New"/>
-        </w:rPr>
-        <w:t xml:space="preserve"> configuration </w:t>
-      </w:r>
-      <w:proofErr w:type="spellStart"/>
-      <w:r>
-        <w:rPr>
-          <w:rFonts w:ascii="Courier New" w:hAnsi="Courier New" w:cs="Courier New"/>
-        </w:rPr>
-        <w:t>directory_name</w:t>
-      </w:r>
-      <w:proofErr w:type="spellEnd"/>
+      <w:r>
+        <w:rPr>
+          <w:rFonts w:ascii="Courier New" w:hAnsi="Courier New" w:cs="Courier New"/>
+        </w:rPr>
+        <w:t>smvDeploy.cmd configuration directory_name</w:t>
+      </w:r>
     </w:p>
     <w:p>
       <w:r>
@@ -2301,28 +1669,12 @@
           <w:rFonts w:ascii="Courier New" w:hAnsi="Courier New" w:cs="Courier New"/>
         </w:rPr>
       </w:pPr>
-      <w:proofErr w:type="gramStart"/>
-      <w:r>
-        <w:rPr>
-          <w:rFonts w:ascii="Courier New" w:hAnsi="Courier New" w:cs="Courier New"/>
-        </w:rPr>
-        <w:t>smvDeploy.cmd</w:t>
-      </w:r>
-      <w:proofErr w:type="gramEnd"/>
-      <w:r>
-        <w:rPr>
-          <w:rFonts w:ascii="Courier New" w:hAnsi="Courier New" w:cs="Courier New"/>
-        </w:rPr>
-        <w:t xml:space="preserve"> release %slam%\</w:t>
-      </w:r>
-      <w:proofErr w:type="spellStart"/>
-      <w:r>
-        <w:rPr>
-          <w:rFonts w:ascii="Courier New" w:hAnsi="Courier New" w:cs="Courier New"/>
-        </w:rPr>
-        <w:t>smv</w:t>
-      </w:r>
-      <w:proofErr w:type="spellEnd"/>
+      <w:r>
+        <w:rPr>
+          <w:rFonts w:ascii="Courier New" w:hAnsi="Courier New" w:cs="Courier New"/>
+        </w:rPr>
+        <w:t>smvDeploy.cmd release %slam%\smv</w:t>
+      </w:r>
     </w:p>
     <w:p>
       <w:pPr>
@@ -2331,42 +1683,12 @@
           <w:rFonts w:ascii="Courier New" w:hAnsi="Courier New" w:cs="Courier New"/>
         </w:rPr>
       </w:pPr>
-      <w:proofErr w:type="gramStart"/>
-      <w:r>
-        <w:rPr>
-          <w:rFonts w:ascii="Courier New" w:hAnsi="Courier New" w:cs="Courier New"/>
-        </w:rPr>
-        <w:t>smvDeploy.cmd</w:t>
-      </w:r>
-      <w:proofErr w:type="gramEnd"/>
-      <w:r>
-        <w:rPr>
-          <w:rFonts w:ascii="Courier New" w:hAnsi="Courier New" w:cs="Courier New"/>
-        </w:rPr>
-        <w:t xml:space="preserve"> release %</w:t>
-      </w:r>
-      <w:proofErr w:type="spellStart"/>
-      <w:r>
-        <w:rPr>
-          <w:rFonts w:ascii="Courier New" w:hAnsi="Courier New" w:cs="Courier New"/>
-        </w:rPr>
-        <w:t>sdxroot</w:t>
-      </w:r>
-      <w:proofErr w:type="spellEnd"/>
-      <w:r>
-        <w:rPr>
-          <w:rFonts w:ascii="Courier New" w:hAnsi="Courier New" w:cs="Courier New"/>
-        </w:rPr>
-        <w:t>%\tools\analysis\x86\</w:t>
-      </w:r>
-      <w:proofErr w:type="spellStart"/>
-      <w:r>
-        <w:rPr>
-          <w:rFonts w:ascii="Courier New" w:hAnsi="Courier New" w:cs="Courier New"/>
-        </w:rPr>
-        <w:t>smv</w:t>
-      </w:r>
-      <w:proofErr w:type="spellEnd"/>
+      <w:r>
+        <w:rPr>
+          <w:rFonts w:ascii="Courier New" w:hAnsi="Courier New" w:cs="Courier New"/>
+        </w:rPr>
+        <w:t>smvDeploy.cmd release %sdxroot%\tools\analysis\x86\smv</w:t>
+      </w:r>
     </w:p>
     <w:p>
       <w:r>
@@ -2375,53 +1697,21 @@
     </w:p>
     <w:p>
       <w:r>
-        <w:t>After deployment, an intercept.xml file has to be copied into %</w:t>
-      </w:r>
-      <w:proofErr w:type="spellStart"/>
-      <w:proofErr w:type="gramStart"/>
-      <w:r>
-        <w:t>smv</w:t>
-      </w:r>
-      <w:proofErr w:type="spellEnd"/>
-      <w:proofErr w:type="gramEnd"/>
-      <w:r>
-        <w:t>%\bin. The Intercept.xml sample files can be found in %</w:t>
-      </w:r>
-      <w:proofErr w:type="spellStart"/>
-      <w:proofErr w:type="gramStart"/>
-      <w:r>
-        <w:t>smv</w:t>
-      </w:r>
-      <w:proofErr w:type="spellEnd"/>
-      <w:proofErr w:type="gramEnd"/>
-      <w:r>
-        <w:t>%\</w:t>
-      </w:r>
-      <w:proofErr w:type="spellStart"/>
-      <w:r>
-        <w:t>interceptorSamples</w:t>
-      </w:r>
-      <w:proofErr w:type="spellEnd"/>
-      <w:r>
-        <w:t xml:space="preserve">. The name of the file specifies the environment it is written for. Alternatively, you can modify them and then copy them, or create a new one based on the samples.  </w:t>
-      </w:r>
-    </w:p>
-    <w:p>
-      <w:r>
-        <w:t xml:space="preserve">Note for Razzle: pcopy.exe needs to be copied from </w:t>
-      </w:r>
-    </w:p>
+        <w:t xml:space="preserve">After deployment, an intercept.xml file has to be copied into %smv%\bin. The Intercept.xml sample files can be found in %smv%\interceptorSamples. The name of the file specifies the environment it is written for. Alternatively, you can modify them and then copy them, or create a new one based on the samples.  </w:t>
+      </w:r>
+    </w:p>
+    <w:p/>
     <w:p>
       <w:pPr>
         <w:pStyle w:val="Heading2"/>
       </w:pPr>
       <w:r>
-        <w:t>Future Work</w:t>
-      </w:r>
-    </w:p>
-    <w:p>
-      <w:r>
-        <w:t xml:space="preserve">These are in no particular order, but are all very important and relevant to SMV. </w:t>
+        <w:t>Threat Model</w:t>
+      </w:r>
+    </w:p>
+    <w:p>
+      <w:r>
+        <w:t xml:space="preserve">Since SMV builds on top of Azure, and there are no services that are being deployed as part of a SMV release. </w:t>
       </w:r>
     </w:p>
     <w:p>
@@ -2433,45 +1723,7 @@
         </w:numPr>
       </w:pPr>
       <w:r>
-        <w:t>Integrate the DPK that is in %</w:t>
-      </w:r>
-      <w:proofErr w:type="spellStart"/>
-      <w:r>
-        <w:t>slamsrc</w:t>
-      </w:r>
-      <w:proofErr w:type="spellEnd"/>
-      <w:r>
-        <w:t>%\</w:t>
-      </w:r>
-      <w:proofErr w:type="spellStart"/>
-      <w:r>
-        <w:t>smv</w:t>
-      </w:r>
-      <w:proofErr w:type="spellEnd"/>
-      <w:r>
-        <w:t>\</w:t>
-      </w:r>
-      <w:proofErr w:type="spellStart"/>
-      <w:r>
-        <w:t>dpks</w:t>
-      </w:r>
-      <w:proofErr w:type="spellEnd"/>
-      <w:r>
-        <w:t>\</w:t>
-      </w:r>
-      <w:proofErr w:type="spellStart"/>
-      <w:r>
-        <w:t>cloud.dpk</w:t>
-      </w:r>
-      <w:proofErr w:type="spellEnd"/>
-      <w:r>
-        <w:t xml:space="preserve">. </w:t>
-      </w:r>
-      <w:r>
-        <w:t>This</w:t>
-      </w:r>
-      <w:r>
-        <w:t xml:space="preserve"> DPK contains changes so that an SMV cloud can be created. It has some similarities to the SDV cloud, but provides more generalized functionality. It is not feature complete and needs some work. </w:t>
+        <w:t xml:space="preserve">The client side application is a simple executable with libraries. The core SMV executable and libraries present no threat or danger. </w:t>
       </w:r>
     </w:p>
     <w:p>
@@ -2483,7 +1735,7 @@
         </w:numPr>
       </w:pPr>
       <w:r>
-        <w:t xml:space="preserve">The idea is that SMV can be platform that is checked into Razzle, maybe in the tools depot, and then people who own tools just focus on the plugin development and the tool development, and these tools can be easily deployed/used in the development environment. </w:t>
+        <w:t xml:space="preserve">The configurable interception technology can potentially be used maliciously by someone if they want to intercept an executable on a system. But, similar technologies have been seen in the past. Something like this can possible be used as malware, but this is not the first time such kind of technology has been released or seen. </w:t>
       </w:r>
     </w:p>
     <w:p>
@@ -2495,131 +1747,14 @@
         </w:numPr>
       </w:pPr>
       <w:r>
-        <w:t>We have some issues with spaces in the path, but this can be fixed trivially by fixing it in a couple of different places</w:t>
-      </w:r>
-    </w:p>
-    <w:p>
-      <w:pPr>
-        <w:pStyle w:val="ListParagraph"/>
-        <w:numPr>
-          <w:ilvl w:val="0"/>
-          <w:numId w:val="4"/>
-        </w:numPr>
-      </w:pPr>
-      <w:r>
         <w:lastRenderedPageBreak/>
-        <w:t xml:space="preserve">Remove SmvInterceptorWrapper completely </w:t>
+        <w:t xml:space="preserve">The Azure infrastructure that is in SMV can be used to create services that essentially facilitate a map-reduce style computation. The threat model here is the same as any other such infrastructure – Hadoop, Cosmos, Azure etc. </w:t>
       </w:r>
       <w:bookmarkStart w:id="0" w:name="_GoBack"/>
       <w:bookmarkEnd w:id="0"/>
-    </w:p>
-    <w:p>
-      <w:pPr>
-        <w:pStyle w:val="ListParagraph"/>
-        <w:numPr>
-          <w:ilvl w:val="0"/>
-          <w:numId w:val="4"/>
-        </w:numPr>
-      </w:pPr>
-      <w:r>
-        <w:t xml:space="preserve">Unify our </w:t>
-      </w:r>
-      <w:proofErr w:type="spellStart"/>
-      <w:r>
-        <w:t>Rawcfgs</w:t>
-      </w:r>
-      <w:proofErr w:type="spellEnd"/>
-      <w:r>
-        <w:t xml:space="preserve"> so that only one can be used by multiple tools</w:t>
-      </w:r>
-    </w:p>
-    <w:p>
-      <w:pPr>
-        <w:pStyle w:val="ListParagraph"/>
-        <w:numPr>
-          <w:ilvl w:val="0"/>
-          <w:numId w:val="4"/>
-        </w:numPr>
-      </w:pPr>
-      <w:r>
-        <w:t>Improve the DB schema</w:t>
-      </w:r>
-      <w:r>
-        <w:t xml:space="preserve"> and smv2sql.exe to have finer grained configurable abilities for uploading and downloading</w:t>
-      </w:r>
-    </w:p>
-    <w:p>
-      <w:pPr>
-        <w:pStyle w:val="ListParagraph"/>
-        <w:numPr>
-          <w:ilvl w:val="0"/>
-          <w:numId w:val="4"/>
-        </w:numPr>
-      </w:pPr>
-      <w:r>
-        <w:t xml:space="preserve">Add resource management to core SMV – this would be for timeout and </w:t>
-      </w:r>
-      <w:proofErr w:type="spellStart"/>
-      <w:r>
-        <w:t>spaceout</w:t>
-      </w:r>
-      <w:proofErr w:type="spellEnd"/>
-      <w:r>
-        <w:t xml:space="preserve"> handling etc. </w:t>
-      </w:r>
-    </w:p>
-    <w:p>
-      <w:pPr>
-        <w:pStyle w:val="ListParagraph"/>
-        <w:numPr>
-          <w:ilvl w:val="0"/>
-          <w:numId w:val="4"/>
-        </w:numPr>
-      </w:pPr>
-      <w:r>
-        <w:t xml:space="preserve">Work towards adding a defect viewer </w:t>
-      </w:r>
-    </w:p>
-    <w:p>
-      <w:pPr>
-        <w:pStyle w:val="ListParagraph"/>
-        <w:numPr>
-          <w:ilvl w:val="0"/>
-          <w:numId w:val="4"/>
-        </w:numPr>
-      </w:pPr>
-      <w:r>
-        <w:t>More comprehensive testing</w:t>
-      </w:r>
-    </w:p>
-    <w:p>
-      <w:pPr>
-        <w:pStyle w:val="ListParagraph"/>
-        <w:numPr>
-          <w:ilvl w:val="0"/>
-          <w:numId w:val="4"/>
-        </w:numPr>
-      </w:pPr>
-      <w:r>
-        <w:t xml:space="preserve">Develop the SDV plugin completely in conjunction with someone from DQT team (under </w:t>
-      </w:r>
-      <w:proofErr w:type="spellStart"/>
-      <w:r>
-        <w:t>JakobL</w:t>
-      </w:r>
-      <w:proofErr w:type="spellEnd"/>
-      <w:r>
-        <w:t xml:space="preserve"> supervision)</w:t>
-      </w:r>
-    </w:p>
-    <w:p>
-      <w:pPr>
-        <w:pStyle w:val="ListParagraph"/>
-        <w:numPr>
-          <w:ilvl w:val="0"/>
-          <w:numId w:val="4"/>
-        </w:numPr>
-      </w:pPr>
+      <w:r>
+        <w:t xml:space="preserve"> </w:t>
+      </w:r>
     </w:p>
     <w:sectPr>
       <w:pgSz w:w="12240" w:h="15840"/>
@@ -2632,8 +1767,8 @@
 </file>
 
 <file path=word/numbering.xml><?xml version="1.0" encoding="utf-8"?>
-<w:numbering xmlns:wpc="http://schemas.microsoft.com/office/word/2010/wordprocessingCanvas" xmlns:mc="http://schemas.openxmlformats.org/markup-compatibility/2006" xmlns:o="urn:schemas-microsoft-com:office:office" xmlns:r="http://schemas.openxmlformats.org/officeDocument/2006/relationships" xmlns:m="http://schemas.openxmlformats.org/officeDocument/2006/math" xmlns:v="urn:schemas-microsoft-com:vml" xmlns:wp14="http://schemas.microsoft.com/office/word/2010/wordprocessingDrawing" xmlns:wp="http://schemas.openxmlformats.org/drawingml/2006/wordprocessingDrawing" xmlns:w10="urn:schemas-microsoft-com:office:word" xmlns:w="http://schemas.openxmlformats.org/wordprocessingml/2006/main" xmlns:w14="http://schemas.microsoft.com/office/word/2010/wordml" xmlns:w15="http://schemas.microsoft.com/office/word/2012/wordml" xmlns:wpg="http://schemas.microsoft.com/office/word/2010/wordprocessingGroup" xmlns:wpi="http://schemas.microsoft.com/office/word/2010/wordprocessingInk" xmlns:wne="http://schemas.microsoft.com/office/word/2006/wordml" xmlns:wps="http://schemas.microsoft.com/office/word/2010/wordprocessingShape" mc:Ignorable="w14 w15 wp14">
-  <w:abstractNum w:abstractNumId="0">
+<w:numbering xmlns:wpc="http://schemas.microsoft.com/office/word/2010/wordprocessingCanvas" xmlns:cx="http://schemas.microsoft.com/office/drawing/2014/chartex" xmlns:cx1="http://schemas.microsoft.com/office/drawing/2015/9/8/chartex" xmlns:cx2="http://schemas.microsoft.com/office/drawing/2015/10/21/chartex" xmlns:mc="http://schemas.openxmlformats.org/markup-compatibility/2006" xmlns:o="urn:schemas-microsoft-com:office:office" xmlns:r="http://schemas.openxmlformats.org/officeDocument/2006/relationships" xmlns:m="http://schemas.openxmlformats.org/officeDocument/2006/math" xmlns:v="urn:schemas-microsoft-com:vml" xmlns:wp14="http://schemas.microsoft.com/office/word/2010/wordprocessingDrawing" xmlns:wp="http://schemas.openxmlformats.org/drawingml/2006/wordprocessingDrawing" xmlns:w10="urn:schemas-microsoft-com:office:word" xmlns:w="http://schemas.openxmlformats.org/wordprocessingml/2006/main" xmlns:w14="http://schemas.microsoft.com/office/word/2010/wordml" xmlns:w15="http://schemas.microsoft.com/office/word/2012/wordml" xmlns:w16se="http://schemas.microsoft.com/office/word/2015/wordml/symex" xmlns:wpg="http://schemas.microsoft.com/office/word/2010/wordprocessingGroup" xmlns:wpi="http://schemas.microsoft.com/office/word/2010/wordprocessingInk" xmlns:wne="http://schemas.microsoft.com/office/word/2006/wordml" xmlns:wps="http://schemas.microsoft.com/office/word/2010/wordprocessingShape" mc:Ignorable="w14 w15 w16se wp14">
+  <w:abstractNum w:abstractNumId="0" w15:restartNumberingAfterBreak="0">
     <w:nsid w:val="24963516"/>
     <w:multiLevelType w:val="hybridMultilevel"/>
     <w:tmpl w:val="7D0A5522"/>
@@ -2722,7 +1857,7 @@
       </w:pPr>
     </w:lvl>
   </w:abstractNum>
-  <w:abstractNum w:abstractNumId="1">
+  <w:abstractNum w:abstractNumId="1" w15:restartNumberingAfterBreak="0">
     <w:nsid w:val="33492FA5"/>
     <w:multiLevelType w:val="hybridMultilevel"/>
     <w:tmpl w:val="7110D1B4"/>
@@ -2835,7 +1970,7 @@
       </w:rPr>
     </w:lvl>
   </w:abstractNum>
-  <w:abstractNum w:abstractNumId="2">
+  <w:abstractNum w:abstractNumId="2" w15:restartNumberingAfterBreak="0">
     <w:nsid w:val="497D74F1"/>
     <w:multiLevelType w:val="hybridMultilevel"/>
     <w:tmpl w:val="00203140"/>
@@ -2948,7 +2083,7 @@
       </w:rPr>
     </w:lvl>
   </w:abstractNum>
-  <w:abstractNum w:abstractNumId="3">
+  <w:abstractNum w:abstractNumId="3" w15:restartNumberingAfterBreak="0">
     <w:nsid w:val="5CEF0C75"/>
     <w:multiLevelType w:val="hybridMultilevel"/>
     <w:tmpl w:val="2EC22072"/>
@@ -3036,7 +2171,7 @@
       </w:pPr>
     </w:lvl>
   </w:abstractNum>
-  <w:abstractNum w:abstractNumId="4">
+  <w:abstractNum w:abstractNumId="4" w15:restartNumberingAfterBreak="0">
     <w:nsid w:val="64822CAA"/>
     <w:multiLevelType w:val="hybridMultilevel"/>
     <w:tmpl w:val="3ADEB18C"/>
@@ -3144,7 +2279,7 @@
 </file>
 
 <file path=word/styles.xml><?xml version="1.0" encoding="utf-8"?>
-<w:styles xmlns:mc="http://schemas.openxmlformats.org/markup-compatibility/2006" xmlns:r="http://schemas.openxmlformats.org/officeDocument/2006/relationships" xmlns:w="http://schemas.openxmlformats.org/wordprocessingml/2006/main" xmlns:w14="http://schemas.microsoft.com/office/word/2010/wordml" xmlns:w15="http://schemas.microsoft.com/office/word/2012/wordml" mc:Ignorable="w14 w15">
+<w:styles xmlns:mc="http://schemas.openxmlformats.org/markup-compatibility/2006" xmlns:r="http://schemas.openxmlformats.org/officeDocument/2006/relationships" xmlns:w="http://schemas.openxmlformats.org/wordprocessingml/2006/main" xmlns:w14="http://schemas.microsoft.com/office/word/2010/wordml" xmlns:w15="http://schemas.microsoft.com/office/word/2012/wordml" xmlns:w16se="http://schemas.microsoft.com/office/word/2015/wordml/symex" mc:Ignorable="w14 w15 w16se">
   <w:docDefaults>
     <w:rPrDefault>
       <w:rPr>
@@ -3160,7 +2295,7 @@
       </w:pPr>
     </w:pPrDefault>
   </w:docDefaults>
-  <w:latentStyles w:defLockedState="0" w:defUIPriority="99" w:defSemiHidden="0" w:defUnhideWhenUsed="0" w:defQFormat="0" w:count="371">
+  <w:latentStyles w:defLockedState="0" w:defUIPriority="99" w:defSemiHidden="0" w:defUnhideWhenUsed="0" w:defQFormat="0" w:count="373">
     <w:lsdException w:name="Normal" w:uiPriority="0" w:qFormat="1"/>
     <w:lsdException w:name="heading 1" w:uiPriority="9" w:qFormat="1"/>
     <w:lsdException w:name="heading 2" w:semiHidden="1" w:uiPriority="9" w:unhideWhenUsed="1" w:qFormat="1"/>
@@ -3266,7 +2401,6 @@
     <w:lsdException w:name="HTML Sample" w:semiHidden="1" w:unhideWhenUsed="1"/>
     <w:lsdException w:name="HTML Typewriter" w:semiHidden="1" w:unhideWhenUsed="1"/>
     <w:lsdException w:name="HTML Variable" w:semiHidden="1" w:unhideWhenUsed="1"/>
-    <w:lsdException w:name="Normal Table" w:semiHidden="1" w:unhideWhenUsed="1"/>
     <w:lsdException w:name="annotation subject" w:semiHidden="1" w:unhideWhenUsed="1"/>
     <w:lsdException w:name="No List" w:semiHidden="1" w:unhideWhenUsed="1"/>
     <w:lsdException w:name="Outline List 1" w:semiHidden="1" w:unhideWhenUsed="1"/>
@@ -3312,11 +2446,9 @@
     <w:lsdException w:name="Table Subtle 1" w:semiHidden="1" w:unhideWhenUsed="1"/>
     <w:lsdException w:name="Table Subtle 2" w:semiHidden="1" w:unhideWhenUsed="1"/>
     <w:lsdException w:name="Table Web 1" w:semiHidden="1" w:unhideWhenUsed="1"/>
-    <w:lsdException w:name="Table Web 2" w:semiHidden="1" w:unhideWhenUsed="1"/>
     <w:lsdException w:name="Table Web 3" w:semiHidden="1" w:unhideWhenUsed="1"/>
     <w:lsdException w:name="Balloon Text" w:semiHidden="1" w:unhideWhenUsed="1"/>
     <w:lsdException w:name="Table Grid" w:uiPriority="59"/>
-    <w:lsdException w:name="Table Theme" w:semiHidden="1" w:unhideWhenUsed="1"/>
     <w:lsdException w:name="Placeholder Text" w:semiHidden="1"/>
     <w:lsdException w:name="No Spacing" w:uiPriority="1" w:qFormat="1"/>
     <w:lsdException w:name="Light Shading" w:uiPriority="60"/>
@@ -3532,6 +2664,8 @@
     <w:lsdException w:name="List Table 5 Dark Accent 6" w:uiPriority="50"/>
     <w:lsdException w:name="List Table 6 Colorful Accent 6" w:uiPriority="51"/>
     <w:lsdException w:name="List Table 7 Colorful Accent 6" w:uiPriority="52"/>
+    <w:lsdException w:name="Mention" w:semiHidden="1" w:unhideWhenUsed="1"/>
+    <w:lsdException w:name="Smart Hyperlink" w:semiHidden="1" w:unhideWhenUsed="1"/>
   </w:latentStyles>
   <w:style w:type="paragraph" w:default="1" w:styleId="Normal">
     <w:name w:val="Normal"/>
@@ -3987,6 +3121,21 @@
 </file>
 
 <file path=customXml/item1.xml><?xml version="1.0" encoding="utf-8"?>
+<p:properties xmlns:p="http://schemas.microsoft.com/office/2006/metadata/properties" xmlns:xsi="http://www.w3.org/2001/XMLSchema-instance" xmlns:pc="http://schemas.microsoft.com/office/infopath/2007/PartnerControls">
+  <documentManagement/>
+</p:properties>
+</file>
+
+<file path=customXml/item2.xml><?xml version="1.0" encoding="utf-8"?>
+<?mso-contentType ?>
+<FormTemplates xmlns="http://schemas.microsoft.com/sharepoint/v3/contenttype/forms">
+  <Display>DocumentLibraryForm</Display>
+  <Edit>DocumentLibraryForm</Edit>
+  <New>DocumentLibraryForm</New>
+</FormTemplates>
+</file>
+
+<file path=customXml/item3.xml><?xml version="1.0" encoding="utf-8"?>
 <ct:contentTypeSchema xmlns:ct="http://schemas.microsoft.com/office/2006/metadata/contentType" xmlns:ma="http://schemas.microsoft.com/office/2006/metadata/properties/metaAttributes" ct:_="" ma:_="" ma:contentTypeName="Document" ma:contentTypeID="0x0101007C966C21A0E8C743850D9BB950165996" ma:contentTypeVersion="1" ma:contentTypeDescription="Create a new document." ma:contentTypeScope="" ma:versionID="ad349871d0e04a145e60069bf7fb460d">
   <xsd:schema xmlns:xsd="http://www.w3.org/2001/XMLSchema" xmlns:xs="http://www.w3.org/2001/XMLSchema" xmlns:p="http://schemas.microsoft.com/office/2006/metadata/properties" xmlns:ns3="aca9078c-904f-48fd-87cd-0685dd375e48" targetNamespace="http://schemas.microsoft.com/office/2006/metadata/properties" ma:root="true" ma:fieldsID="34905534d7ca63fec318feb3660c8dd0" ns3:_="">
     <xsd:import namespace="aca9078c-904f-48fd-87cd-0685dd375e48"/>
@@ -4126,22 +3275,24 @@
 </ct:contentTypeSchema>
 </file>
 
-<file path=customXml/item2.xml><?xml version="1.0" encoding="utf-8"?>
-<?mso-contentType ?>
-<FormTemplates xmlns="http://schemas.microsoft.com/sharepoint/v3/contenttype/forms">
-  <Display>DocumentLibraryForm</Display>
-  <Edit>DocumentLibraryForm</Edit>
-  <New>DocumentLibraryForm</New>
-</FormTemplates>
+<file path=customXml/itemProps1.xml><?xml version="1.0" encoding="utf-8"?>
+<ds:datastoreItem xmlns:ds="http://schemas.openxmlformats.org/officeDocument/2006/customXml" ds:itemID="{D4CF2409-C12D-4798-A775-0BF591389924}">
+  <ds:schemaRefs>
+    <ds:schemaRef ds:uri="http://schemas.microsoft.com/office/2006/metadata/properties"/>
+    <ds:schemaRef ds:uri="http://schemas.microsoft.com/office/infopath/2007/PartnerControls"/>
+  </ds:schemaRefs>
+</ds:datastoreItem>
 </file>
 
-<file path=customXml/item3.xml><?xml version="1.0" encoding="utf-8"?>
-<p:properties xmlns:p="http://schemas.microsoft.com/office/2006/metadata/properties" xmlns:xsi="http://www.w3.org/2001/XMLSchema-instance" xmlns:pc="http://schemas.microsoft.com/office/infopath/2007/PartnerControls">
-  <documentManagement/>
-</p:properties>
+<file path=customXml/itemProps2.xml><?xml version="1.0" encoding="utf-8"?>
+<ds:datastoreItem xmlns:ds="http://schemas.openxmlformats.org/officeDocument/2006/customXml" ds:itemID="{5878AE7D-80C9-4DE2-90FA-A6D7EA5517F8}">
+  <ds:schemaRefs>
+    <ds:schemaRef ds:uri="http://schemas.microsoft.com/sharepoint/v3/contenttype/forms"/>
+  </ds:schemaRefs>
+</ds:datastoreItem>
 </file>
 
-<file path=customXml/itemProps1.xml><?xml version="1.0" encoding="utf-8"?>
+<file path=customXml/itemProps3.xml><?xml version="1.0" encoding="utf-8"?>
 <ds:datastoreItem xmlns:ds="http://schemas.openxmlformats.org/officeDocument/2006/customXml" ds:itemID="{650B0DA1-58E4-4CBE-A7AB-1D9EB5A58F18}">
   <ds:schemaRefs>
     <ds:schemaRef ds:uri="http://schemas.microsoft.com/office/2006/metadata/contentType"/>
@@ -4157,21 +3308,4 @@
     <ds:schemaRef ds:uri="http://schemas.microsoft.com/internal/obd"/>
   </ds:schemaRefs>
 </ds:datastoreItem>
-</file>
-
-<file path=customXml/itemProps2.xml><?xml version="1.0" encoding="utf-8"?>
-<ds:datastoreItem xmlns:ds="http://schemas.openxmlformats.org/officeDocument/2006/customXml" ds:itemID="{5878AE7D-80C9-4DE2-90FA-A6D7EA5517F8}">
-  <ds:schemaRefs>
-    <ds:schemaRef ds:uri="http://schemas.microsoft.com/sharepoint/v3/contenttype/forms"/>
-  </ds:schemaRefs>
-</ds:datastoreItem>
-</file>
-
-<file path=customXml/itemProps3.xml><?xml version="1.0" encoding="utf-8"?>
-<ds:datastoreItem xmlns:ds="http://schemas.openxmlformats.org/officeDocument/2006/customXml" ds:itemID="{D4CF2409-C12D-4798-A775-0BF591389924}">
-  <ds:schemaRefs>
-    <ds:schemaRef ds:uri="http://schemas.microsoft.com/office/2006/metadata/properties"/>
-    <ds:schemaRef ds:uri="http://schemas.microsoft.com/office/infopath/2007/PartnerControls"/>
-  </ds:schemaRefs>
-</ds:datastoreItem>
 </file>
</xml_diff>